<commit_message>
updated readme files version upcount
</commit_message>
<xml_diff>
--- a/baseq3r/documents/readme.docx
+++ b/baseq3r/documents/readme.docx
@@ -1,6 +1,6 @@
 
 <file path=word/document.xml><?xml version="1.0" encoding="utf-8"?>
-<w:document xmlns:o="urn:schemas-microsoft-com:office:office" xmlns:r="http://schemas.openxmlformats.org/officeDocument/2006/relationships" xmlns:v="urn:schemas-microsoft-com:vml" xmlns:w="http://schemas.openxmlformats.org/wordprocessingml/2006/main" xmlns:w10="urn:schemas-microsoft-com:office:word" xmlns:wp="http://schemas.openxmlformats.org/drawingml/2006/wordprocessingDrawing" xmlns:wps="http://schemas.microsoft.com/office/word/2010/wordprocessingShape" xmlns:wpg="http://schemas.microsoft.com/office/word/2010/wordprocessingGroup" xmlns:mc="http://schemas.openxmlformats.org/markup-compatibility/2006" xmlns:wp14="http://schemas.microsoft.com/office/word/2010/wordprocessingDrawing" xmlns:w14="http://schemas.microsoft.com/office/word/2010/wordml" mc:Ignorable="w14 wp14">
+<w:document xmlns:o="urn:schemas-microsoft-com:office:office" xmlns:r="http://schemas.openxmlformats.org/officeDocument/2006/relationships" xmlns:v="urn:schemas-microsoft-com:vml" xmlns:w="http://schemas.openxmlformats.org/wordprocessingml/2006/main" xmlns:w10="urn:schemas-microsoft-com:office:word" xmlns:wp="http://schemas.openxmlformats.org/drawingml/2006/wordprocessingDrawing" xmlns:wps="http://schemas.microsoft.com/office/word/2010/wordprocessingShape" xmlns:wpg="http://schemas.microsoft.com/office/word/2010/wordprocessingGroup" xmlns:mc="http://schemas.openxmlformats.org/markup-compatibility/2006" xmlns:wp14="http://schemas.microsoft.com/office/word/2010/wordprocessingDrawing" xmlns:w14="http://schemas.microsoft.com/office/word/2010/wordml" xmlns:w15="http://schemas.microsoft.com/office/word/2012/wordml" mc:Ignorable="w14 wp14 w15">
   <w:body>
     <w:p>
       <w:pPr>
@@ -26,7 +26,73 @@
           <w:szCs w:val="28"/>
           <w:u w:val="single"/>
         </w:rPr>
-        <w:t>*** Q3Rally Readme File - 01/06/2021 ***</w:t>
+        <w:t xml:space="preserve">*** Q3Rally Readme File - </w:t>
+      </w:r>
+      <w:r>
+        <w:rPr>
+          <w:rFonts w:ascii="Arial" w:hAnsi="Arial"/>
+          <w:b/>
+          <w:bCs/>
+          <w:sz w:val="28"/>
+          <w:szCs w:val="28"/>
+          <w:u w:val="single"/>
+        </w:rPr>
+        <w:t>02</w:t>
+      </w:r>
+      <w:r>
+        <w:rPr>
+          <w:rFonts w:ascii="Arial" w:hAnsi="Arial"/>
+          <w:b/>
+          <w:bCs/>
+          <w:sz w:val="28"/>
+          <w:szCs w:val="28"/>
+          <w:u w:val="single"/>
+        </w:rPr>
+        <w:t>/0</w:t>
+      </w:r>
+      <w:r>
+        <w:rPr>
+          <w:rFonts w:ascii="Arial" w:hAnsi="Arial"/>
+          <w:b/>
+          <w:bCs/>
+          <w:sz w:val="28"/>
+          <w:szCs w:val="28"/>
+          <w:u w:val="single"/>
+        </w:rPr>
+        <w:t>3</w:t>
+      </w:r>
+      <w:r>
+        <w:rPr>
+          <w:rFonts w:ascii="Arial" w:hAnsi="Arial"/>
+          <w:b/>
+          <w:bCs/>
+          <w:sz w:val="28"/>
+          <w:szCs w:val="28"/>
+          <w:u w:val="single"/>
+        </w:rPr>
+        <w:t>/202</w:t>
+      </w:r>
+      <w:r>
+        <w:rPr>
+          <w:rFonts w:ascii="Arial" w:hAnsi="Arial"/>
+          <w:b/>
+          <w:bCs/>
+          <w:sz w:val="28"/>
+          <w:szCs w:val="28"/>
+          <w:u w:val="single"/>
+        </w:rPr>
+        <w:t>2</w:t>
+      </w:r>
+      <w:r>
+        <w:rPr>
+          <w:rFonts w:ascii="Arial" w:hAnsi="Arial"/>
+          <w:b/>
+          <w:bCs/>
+          <w:sz w:val="28"/>
+          <w:szCs w:val="28"/>
+          <w:u w:val="single"/>
+        </w:rPr>
+        <w:t xml:space="preserve"> ***</w:t>
       </w:r>
     </w:p>
     <w:p>
@@ -377,24 +443,7 @@
         <w:tab/>
         <w:tab/>
         <w:tab/>
-      </w:r>
-      <w:r>
-        <w:rPr>
-          <w:rFonts w:ascii="Arial" w:hAnsi="Arial"/>
-        </w:rPr>
-        <w:t>/Applications/</w:t>
-      </w:r>
-      <w:r>
-        <w:rPr>
-          <w:rFonts w:ascii="Arial" w:hAnsi="Arial"/>
-        </w:rPr>
-        <w:t>q3rally</w:t>
-      </w:r>
-      <w:r>
-        <w:rPr>
-          <w:rFonts w:ascii="Arial" w:hAnsi="Arial"/>
-        </w:rPr>
-        <w:t xml:space="preserve">/ </w:t>
+        <w:t xml:space="preserve">/Applications/q3rally/ </w:t>
       </w:r>
     </w:p>
     <w:p>
@@ -522,7 +571,10 @@
         <w:rPr>
           <w:rFonts w:ascii="Arial" w:hAnsi="Arial"/>
         </w:rPr>
-        <w:t>The Source for content and code is available at https://sourceforge.net/p/q3rallysa/code/HEAD/tree/</w:t>
+        <w:t xml:space="preserve">The Source for content and code is available at </w:t>
+        <w:br/>
+        <w:br/>
+        <w:t>https://github.com/Q3Rally-Team/q3rally</w:t>
       </w:r>
     </w:p>
     <w:p>
@@ -800,14 +852,12 @@
           <w:t>http://www.victorkarp.wordpress.com</w:t>
         </w:r>
       </w:hyperlink>
-      <w:hyperlink r:id="rId3">
-        <w:r>
-          <w:rPr>
-            <w:rFonts w:ascii="Arial" w:hAnsi="Arial"/>
-          </w:rPr>
-          <w:t>)</w:t>
-        </w:r>
-      </w:hyperlink>
+      <w:r>
+        <w:rPr>
+          <w:rFonts w:ascii="Arial" w:hAnsi="Arial"/>
+        </w:rPr>
+        <w:t>)</w:t>
+      </w:r>
     </w:p>
     <w:p>
       <w:pPr>
@@ -1024,10 +1074,11 @@
     <w:sectPr>
       <w:type w:val="nextPage"/>
       <w:pgSz w:w="11906" w:h="16838"/>
-      <w:pgMar w:left="1134" w:right="1134" w:header="0" w:top="1134" w:footer="0" w:bottom="1134" w:gutter="0"/>
+      <w:pgMar w:left="1134" w:right="1134" w:gutter="0" w:header="0" w:top="1134" w:footer="0" w:bottom="1134"/>
       <w:pgNumType w:fmt="decimal"/>
       <w:formProt w:val="false"/>
       <w:textDirection w:val="lrTb"/>
+      <w:docGrid w:type="default" w:linePitch="100" w:charSpace="0"/>
     </w:sectPr>
   </w:body>
 </w:document>
@@ -1047,7 +1098,7 @@
     </w:rPrDefault>
     <w:pPrDefault>
       <w:pPr>
-        <w:widowControl/>
+        <w:suppressAutoHyphens w:val="true"/>
       </w:pPr>
     </w:pPrDefault>
   </w:docDefaults>
@@ -1057,6 +1108,8 @@
     <w:pPr>
       <w:widowControl/>
       <w:bidi w:val="0"/>
+      <w:spacing w:before="0" w:after="0"/>
+      <w:jc w:val="left"/>
     </w:pPr>
     <w:rPr>
       <w:rFonts w:ascii="Liberation Serif" w:hAnsi="Liberation Serif" w:eastAsia="NSimSun" w:cs="Arial"/>
@@ -1098,7 +1151,7 @@
     </w:pPr>
     <w:rPr/>
   </w:style>
-  <w:style w:type="paragraph" w:styleId="Liste">
+  <w:style w:type="paragraph" w:styleId="Aufzhlung">
     <w:name w:val="List"/>
     <w:basedOn w:val="Textkrper"/>
     <w:pPr/>

</xml_diff>